<commit_message>
Ispravljen SSU prihvatanje registracije
</commit_message>
<xml_diff>
--- a/Faza 2/SSU Prihvatanje registracija.docx
+++ b/Faza 2/SSU Prihvatanje registracija.docx
@@ -11,119 +11,37 @@
           <w:szCs w:val="28"/>
         </w:rPr>
       </w:pPr>
-      <w:proofErr w:type="spellStart"/>
       <w:r>
         <w:rPr>
           <w:sz w:val="28"/>
           <w:szCs w:val="28"/>
         </w:rPr>
-        <w:t>Elektrotehnički</w:t>
-      </w:r>
-      <w:proofErr w:type="spellEnd"/>
-      <w:r>
+        <w:t xml:space="preserve">Elektrotehnički fakultet u Beogradu </w:t>
+      </w:r>
+    </w:p>
+    <w:p>
+      <w:pPr>
+        <w:spacing w:after="0" w:line="276" w:lineRule="auto"/>
+        <w:jc w:val="center"/>
         <w:rPr>
           <w:sz w:val="28"/>
           <w:szCs w:val="28"/>
         </w:rPr>
-        <w:t xml:space="preserve"> </w:t>
-      </w:r>
-      <w:proofErr w:type="spellStart"/>
+      </w:pPr>
       <w:r>
         <w:rPr>
           <w:sz w:val="28"/>
           <w:szCs w:val="28"/>
         </w:rPr>
-        <w:t>fakultet</w:t>
-      </w:r>
-      <w:proofErr w:type="spellEnd"/>
+        <w:t>SI3PSI Principi Softverskog Inženjerstv</w:t>
+      </w:r>
       <w:r>
         <w:rPr>
           <w:sz w:val="28"/>
           <w:szCs w:val="28"/>
         </w:rPr>
-        <w:t xml:space="preserve"> u </w:t>
-      </w:r>
-      <w:proofErr w:type="spellStart"/>
-      <w:r>
-        <w:rPr>
-          <w:sz w:val="28"/>
-          <w:szCs w:val="28"/>
-        </w:rPr>
-        <w:t>Beogradu</w:t>
-      </w:r>
-      <w:proofErr w:type="spellEnd"/>
-      <w:r>
-        <w:rPr>
-          <w:sz w:val="28"/>
-          <w:szCs w:val="28"/>
-        </w:rPr>
-        <w:t xml:space="preserve"> </w:t>
-      </w:r>
-    </w:p>
-    <w:p>
-      <w:pPr>
-        <w:spacing w:after="0" w:line="276" w:lineRule="auto"/>
-        <w:jc w:val="center"/>
-        <w:rPr>
-          <w:sz w:val="28"/>
-          <w:szCs w:val="28"/>
-        </w:rPr>
-      </w:pPr>
-      <w:r>
-        <w:rPr>
-          <w:sz w:val="28"/>
-          <w:szCs w:val="28"/>
-        </w:rPr>
-        <w:t xml:space="preserve">SI3PSI </w:t>
-      </w:r>
-      <w:proofErr w:type="spellStart"/>
-      <w:r>
-        <w:rPr>
-          <w:sz w:val="28"/>
-          <w:szCs w:val="28"/>
-        </w:rPr>
-        <w:t>Principi</w:t>
-      </w:r>
-      <w:proofErr w:type="spellEnd"/>
-      <w:r>
-        <w:rPr>
-          <w:sz w:val="28"/>
-          <w:szCs w:val="28"/>
-        </w:rPr>
-        <w:t xml:space="preserve"> </w:t>
-      </w:r>
-      <w:proofErr w:type="spellStart"/>
-      <w:r>
-        <w:rPr>
-          <w:sz w:val="28"/>
-          <w:szCs w:val="28"/>
-        </w:rPr>
-        <w:t>Softverskog</w:t>
-      </w:r>
-      <w:proofErr w:type="spellEnd"/>
-      <w:r>
-        <w:rPr>
-          <w:sz w:val="28"/>
-          <w:szCs w:val="28"/>
-        </w:rPr>
-        <w:t xml:space="preserve"> </w:t>
-      </w:r>
-      <w:proofErr w:type="spellStart"/>
-      <w:r>
-        <w:rPr>
-          <w:sz w:val="28"/>
-          <w:szCs w:val="28"/>
-        </w:rPr>
-        <w:t>Inženjerstv</w:t>
-      </w:r>
-      <w:r>
-        <w:rPr>
-          <w:sz w:val="28"/>
-          <w:szCs w:val="28"/>
-        </w:rPr>
         <w:t>a</w:t>
       </w:r>
-      <w:proofErr w:type="spellEnd"/>
     </w:p>
     <w:p>
       <w:pPr>
@@ -188,7 +106,6 @@
           <w:szCs w:val="36"/>
         </w:rPr>
       </w:pPr>
-      <w:proofErr w:type="spellStart"/>
       <w:r>
         <w:rPr>
           <w:b/>
@@ -197,106 +114,103 @@
         </w:rPr>
         <w:t>Projekat</w:t>
       </w:r>
-      <w:proofErr w:type="spellEnd"/>
       <w:r>
         <w:rPr>
           <w:b/>
           <w:sz w:val="36"/>
           <w:szCs w:val="36"/>
         </w:rPr>
-        <w:t xml:space="preserve"> portal za </w:t>
-      </w:r>
-      <w:proofErr w:type="spellStart"/>
-      <w:r>
+        <w:t xml:space="preserve"> portal za šahovski savez</w:t>
+      </w:r>
+    </w:p>
+    <w:p>
+      <w:pPr>
+        <w:jc w:val="center"/>
+        <w:rPr>
+          <w:sz w:val="28"/>
+          <w:szCs w:val="28"/>
+        </w:rPr>
+      </w:pPr>
+    </w:p>
+    <w:p>
+      <w:pPr>
+        <w:jc w:val="center"/>
+        <w:rPr>
+          <w:sz w:val="28"/>
+          <w:szCs w:val="28"/>
+        </w:rPr>
+      </w:pPr>
+    </w:p>
+    <w:p>
+      <w:pPr>
+        <w:jc w:val="center"/>
+        <w:rPr>
+          <w:sz w:val="28"/>
+          <w:szCs w:val="28"/>
+        </w:rPr>
+      </w:pPr>
+    </w:p>
+    <w:p>
+      <w:pPr>
+        <w:jc w:val="center"/>
+        <w:rPr>
+          <w:sz w:val="28"/>
+          <w:szCs w:val="28"/>
+        </w:rPr>
+      </w:pPr>
+    </w:p>
+    <w:p>
+      <w:pPr>
+        <w:jc w:val="center"/>
+        <w:rPr>
+          <w:sz w:val="28"/>
+          <w:szCs w:val="28"/>
+        </w:rPr>
+      </w:pPr>
+    </w:p>
+    <w:p>
+      <w:pPr>
+        <w:jc w:val="center"/>
+        <w:rPr>
+          <w:sz w:val="28"/>
+          <w:szCs w:val="28"/>
+        </w:rPr>
+      </w:pPr>
+    </w:p>
+    <w:p>
+      <w:pPr>
+        <w:jc w:val="center"/>
+        <w:rPr>
+          <w:sz w:val="28"/>
+          <w:szCs w:val="28"/>
+        </w:rPr>
+      </w:pPr>
+    </w:p>
+    <w:p>
+      <w:pPr>
+        <w:jc w:val="center"/>
         <w:rPr>
           <w:b/>
           <w:sz w:val="36"/>
           <w:szCs w:val="36"/>
         </w:rPr>
-        <w:t>šahovski</w:t>
-      </w:r>
-      <w:proofErr w:type="spellEnd"/>
+      </w:pPr>
       <w:r>
         <w:rPr>
           <w:b/>
           <w:sz w:val="36"/>
           <w:szCs w:val="36"/>
         </w:rPr>
-        <w:t xml:space="preserve"> </w:t>
-      </w:r>
-      <w:proofErr w:type="spellStart"/>
+        <w:t>Specifikacija scenarija upotrebe</w:t>
+      </w:r>
       <w:r>
         <w:rPr>
           <w:b/>
           <w:sz w:val="36"/>
           <w:szCs w:val="36"/>
         </w:rPr>
-        <w:t>savez</w:t>
-      </w:r>
-      <w:proofErr w:type="spellEnd"/>
-    </w:p>
-    <w:p>
-      <w:pPr>
-        <w:jc w:val="center"/>
-        <w:rPr>
-          <w:sz w:val="28"/>
-          <w:szCs w:val="28"/>
-        </w:rPr>
-      </w:pPr>
-    </w:p>
-    <w:p>
-      <w:pPr>
-        <w:jc w:val="center"/>
-        <w:rPr>
-          <w:sz w:val="28"/>
-          <w:szCs w:val="28"/>
-        </w:rPr>
-      </w:pPr>
-    </w:p>
-    <w:p>
-      <w:pPr>
-        <w:jc w:val="center"/>
-        <w:rPr>
-          <w:sz w:val="28"/>
-          <w:szCs w:val="28"/>
-        </w:rPr>
-      </w:pPr>
-    </w:p>
-    <w:p>
-      <w:pPr>
-        <w:jc w:val="center"/>
-        <w:rPr>
-          <w:sz w:val="28"/>
-          <w:szCs w:val="28"/>
-        </w:rPr>
-      </w:pPr>
-    </w:p>
-    <w:p>
-      <w:pPr>
-        <w:jc w:val="center"/>
-        <w:rPr>
-          <w:sz w:val="28"/>
-          <w:szCs w:val="28"/>
-        </w:rPr>
-      </w:pPr>
-    </w:p>
-    <w:p>
-      <w:pPr>
-        <w:jc w:val="center"/>
-        <w:rPr>
-          <w:sz w:val="28"/>
-          <w:szCs w:val="28"/>
-        </w:rPr>
-      </w:pPr>
-    </w:p>
-    <w:p>
-      <w:pPr>
-        <w:jc w:val="center"/>
-        <w:rPr>
-          <w:sz w:val="28"/>
-          <w:szCs w:val="28"/>
-        </w:rPr>
-      </w:pPr>
+        <w:t xml:space="preserve"> prihvatanja registracija</w:t>
+      </w:r>
     </w:p>
     <w:p>
       <w:pPr>
@@ -307,98 +221,6 @@
           <w:szCs w:val="36"/>
         </w:rPr>
       </w:pPr>
-      <w:proofErr w:type="spellStart"/>
-      <w:r>
-        <w:rPr>
-          <w:b/>
-          <w:sz w:val="36"/>
-          <w:szCs w:val="36"/>
-        </w:rPr>
-        <w:t>Specifikacija</w:t>
-      </w:r>
-      <w:proofErr w:type="spellEnd"/>
-      <w:r>
-        <w:rPr>
-          <w:b/>
-          <w:sz w:val="36"/>
-          <w:szCs w:val="36"/>
-        </w:rPr>
-        <w:t xml:space="preserve"> </w:t>
-      </w:r>
-      <w:proofErr w:type="spellStart"/>
-      <w:r>
-        <w:rPr>
-          <w:b/>
-          <w:sz w:val="36"/>
-          <w:szCs w:val="36"/>
-        </w:rPr>
-        <w:t>scenarija</w:t>
-      </w:r>
-      <w:proofErr w:type="spellEnd"/>
-      <w:r>
-        <w:rPr>
-          <w:b/>
-          <w:sz w:val="36"/>
-          <w:szCs w:val="36"/>
-        </w:rPr>
-        <w:t xml:space="preserve"> </w:t>
-      </w:r>
-      <w:proofErr w:type="spellStart"/>
-      <w:r>
-        <w:rPr>
-          <w:b/>
-          <w:sz w:val="36"/>
-          <w:szCs w:val="36"/>
-        </w:rPr>
-        <w:t>upotrebe</w:t>
-      </w:r>
-      <w:proofErr w:type="spellEnd"/>
-      <w:r>
-        <w:rPr>
-          <w:b/>
-          <w:sz w:val="36"/>
-          <w:szCs w:val="36"/>
-        </w:rPr>
-        <w:t xml:space="preserve"> </w:t>
-      </w:r>
-      <w:proofErr w:type="spellStart"/>
-      <w:r>
-        <w:rPr>
-          <w:b/>
-          <w:sz w:val="36"/>
-          <w:szCs w:val="36"/>
-        </w:rPr>
-        <w:t>prihvatanja</w:t>
-      </w:r>
-      <w:proofErr w:type="spellEnd"/>
-      <w:r>
-        <w:rPr>
-          <w:b/>
-          <w:sz w:val="36"/>
-          <w:szCs w:val="36"/>
-        </w:rPr>
-        <w:t xml:space="preserve"> </w:t>
-      </w:r>
-      <w:proofErr w:type="spellStart"/>
-      <w:r>
-        <w:rPr>
-          <w:b/>
-          <w:sz w:val="36"/>
-          <w:szCs w:val="36"/>
-        </w:rPr>
-        <w:t>registracija</w:t>
-      </w:r>
-      <w:proofErr w:type="spellEnd"/>
-    </w:p>
-    <w:p>
-      <w:pPr>
-        <w:jc w:val="center"/>
-        <w:rPr>
-          <w:b/>
-          <w:sz w:val="36"/>
-          <w:szCs w:val="36"/>
-        </w:rPr>
-      </w:pPr>
     </w:p>
     <w:p>
       <w:pPr>
@@ -426,30 +248,21 @@
           <w:szCs w:val="28"/>
         </w:rPr>
       </w:pPr>
-      <w:proofErr w:type="spellStart"/>
       <w:r>
         <w:rPr>
           <w:sz w:val="28"/>
           <w:szCs w:val="28"/>
         </w:rPr>
-        <w:t>Verzija</w:t>
-      </w:r>
-      <w:proofErr w:type="spellEnd"/>
-      <w:r>
+        <w:t>Verzija 1.0</w:t>
+      </w:r>
+    </w:p>
+    <w:p>
+      <w:pPr>
+        <w:jc w:val="center"/>
         <w:rPr>
           <w:sz w:val="28"/>
           <w:szCs w:val="28"/>
         </w:rPr>
-        <w:t xml:space="preserve"> 1.0</w:t>
-      </w:r>
-    </w:p>
-    <w:p>
-      <w:pPr>
-        <w:jc w:val="center"/>
-        <w:rPr>
-          <w:sz w:val="28"/>
-          <w:szCs w:val="28"/>
-        </w:rPr>
       </w:pPr>
     </w:p>
     <w:p>
@@ -478,31 +291,13 @@
           <w:szCs w:val="40"/>
         </w:rPr>
       </w:pPr>
-      <w:proofErr w:type="spellStart"/>
       <w:r>
         <w:rPr>
           <w:sz w:val="40"/>
           <w:szCs w:val="40"/>
         </w:rPr>
-        <w:t>Istorija</w:t>
-      </w:r>
-      <w:proofErr w:type="spellEnd"/>
-      <w:r>
-        <w:rPr>
-          <w:sz w:val="40"/>
-          <w:szCs w:val="40"/>
-        </w:rPr>
-        <w:t xml:space="preserve"> </w:t>
-      </w:r>
-      <w:proofErr w:type="spellStart"/>
-      <w:r>
-        <w:rPr>
-          <w:sz w:val="40"/>
-          <w:szCs w:val="40"/>
-        </w:rPr>
-        <w:t>izmena</w:t>
-      </w:r>
-      <w:proofErr w:type="spellEnd"/>
+        <w:t>Istorija izmena</w:t>
+      </w:r>
     </w:p>
     <w:tbl>
       <w:tblPr>
@@ -548,7 +343,6 @@
                 <w:szCs w:val="24"/>
               </w:rPr>
             </w:pPr>
-            <w:proofErr w:type="spellStart"/>
             <w:r>
               <w:rPr>
                 <w:sz w:val="24"/>
@@ -556,7 +350,6 @@
               </w:rPr>
               <w:t>Verzija</w:t>
             </w:r>
-            <w:proofErr w:type="spellEnd"/>
           </w:p>
         </w:tc>
         <w:tc>
@@ -570,31 +363,13 @@
                 <w:szCs w:val="24"/>
               </w:rPr>
             </w:pPr>
-            <w:proofErr w:type="spellStart"/>
             <w:r>
               <w:rPr>
                 <w:sz w:val="24"/>
                 <w:szCs w:val="24"/>
               </w:rPr>
-              <w:t>Kratak</w:t>
-            </w:r>
-            <w:proofErr w:type="spellEnd"/>
-            <w:r>
-              <w:rPr>
-                <w:sz w:val="24"/>
-                <w:szCs w:val="24"/>
-              </w:rPr>
-              <w:t xml:space="preserve"> </w:t>
-            </w:r>
-            <w:proofErr w:type="spellStart"/>
-            <w:r>
-              <w:rPr>
-                <w:sz w:val="24"/>
-                <w:szCs w:val="24"/>
-              </w:rPr>
-              <w:t>opis</w:t>
-            </w:r>
-            <w:proofErr w:type="spellEnd"/>
+              <w:t>Kratak opis</w:t>
+            </w:r>
           </w:p>
         </w:tc>
         <w:tc>
@@ -684,31 +459,13 @@
                 <w:szCs w:val="24"/>
               </w:rPr>
             </w:pPr>
-            <w:proofErr w:type="spellStart"/>
             <w:r>
               <w:rPr>
                 <w:sz w:val="24"/>
                 <w:szCs w:val="24"/>
               </w:rPr>
-              <w:t>Inicijalna</w:t>
-            </w:r>
-            <w:proofErr w:type="spellEnd"/>
-            <w:r>
-              <w:rPr>
-                <w:sz w:val="24"/>
-                <w:szCs w:val="24"/>
-              </w:rPr>
-              <w:t xml:space="preserve"> </w:t>
-            </w:r>
-            <w:proofErr w:type="spellStart"/>
-            <w:r>
-              <w:rPr>
-                <w:sz w:val="24"/>
-                <w:szCs w:val="24"/>
-              </w:rPr>
-              <w:t>verzija</w:t>
-            </w:r>
-            <w:proofErr w:type="spellEnd"/>
+              <w:t>Inicijalna verzija</w:t>
+            </w:r>
           </w:p>
         </w:tc>
         <w:tc>
@@ -727,17 +484,8 @@
                 <w:sz w:val="24"/>
                 <w:szCs w:val="24"/>
               </w:rPr>
-              <w:t xml:space="preserve">Jovan </w:t>
-            </w:r>
-            <w:proofErr w:type="spellStart"/>
-            <w:r>
-              <w:rPr>
-                <w:sz w:val="24"/>
-                <w:szCs w:val="24"/>
-              </w:rPr>
-              <w:t>Čubrilo</w:t>
-            </w:r>
-            <w:proofErr w:type="spellEnd"/>
+              <w:t>Jovan Čubrilo</w:t>
+            </w:r>
           </w:p>
         </w:tc>
       </w:tr>
@@ -906,11 +654,9 @@
           <w:pPr>
             <w:pStyle w:val="TOCHeading"/>
           </w:pPr>
-          <w:proofErr w:type="spellStart"/>
           <w:r>
             <w:t>Sadržaj</w:t>
           </w:r>
-          <w:proofErr w:type="spellEnd"/>
         </w:p>
         <w:p>
           <w:pPr>
@@ -1854,7 +1600,6 @@
         <w:autoSpaceDN w:val="0"/>
         <w:spacing w:before="81" w:line="240" w:lineRule="auto"/>
       </w:pPr>
-      <w:proofErr w:type="spellStart"/>
       <w:r>
         <w:rPr>
           <w:color w:val="2E5395"/>
@@ -1862,7 +1607,6 @@
         <w:lastRenderedPageBreak/>
         <w:t>Uvod</w:t>
       </w:r>
-      <w:proofErr w:type="spellEnd"/>
     </w:p>
     <w:p>
       <w:pPr>
@@ -1887,14 +1631,12 @@
       </w:pPr>
       <w:bookmarkStart w:id="0" w:name="_bookmark1"/>
       <w:bookmarkEnd w:id="0"/>
-      <w:proofErr w:type="spellStart"/>
       <w:r>
         <w:rPr>
           <w:color w:val="2E5395"/>
         </w:rPr>
         <w:t>Rezime</w:t>
       </w:r>
-      <w:proofErr w:type="spellEnd"/>
     </w:p>
     <w:p>
       <w:pPr>
@@ -1938,56 +1680,12 @@
           <w:color w:val="2E5395"/>
         </w:rPr>
       </w:pPr>
-      <w:proofErr w:type="spellStart"/>
       <w:r>
         <w:rPr>
           <w:color w:val="2E5395"/>
         </w:rPr>
-        <w:t>Namena</w:t>
-      </w:r>
-      <w:proofErr w:type="spellEnd"/>
-      <w:r>
-        <w:rPr>
-          <w:color w:val="2E5395"/>
-        </w:rPr>
-        <w:t xml:space="preserve"> </w:t>
-      </w:r>
-      <w:proofErr w:type="spellStart"/>
-      <w:r>
-        <w:rPr>
-          <w:color w:val="2E5395"/>
-        </w:rPr>
-        <w:t>dokumenta</w:t>
-      </w:r>
-      <w:proofErr w:type="spellEnd"/>
-      <w:r>
-        <w:rPr>
-          <w:color w:val="2E5395"/>
-        </w:rPr>
-        <w:t xml:space="preserve"> </w:t>
-      </w:r>
-      <w:proofErr w:type="spellStart"/>
-      <w:r>
-        <w:rPr>
-          <w:color w:val="2E5395"/>
-        </w:rPr>
-        <w:t>i</w:t>
-      </w:r>
-      <w:proofErr w:type="spellEnd"/>
-      <w:r>
-        <w:rPr>
-          <w:color w:val="2E5395"/>
-        </w:rPr>
-        <w:t xml:space="preserve"> </w:t>
-      </w:r>
-      <w:proofErr w:type="spellStart"/>
-      <w:r>
-        <w:rPr>
-          <w:color w:val="2E5395"/>
-        </w:rPr>
-        <w:t>ciljna</w:t>
-      </w:r>
-      <w:proofErr w:type="spellEnd"/>
+        <w:t>Namena dokumenta i ciljna</w:t>
+      </w:r>
       <w:r>
         <w:rPr>
           <w:color w:val="2E5395"/>
@@ -1995,14 +1693,12 @@
         </w:rPr>
         <w:t xml:space="preserve"> </w:t>
       </w:r>
-      <w:proofErr w:type="spellStart"/>
       <w:r>
         <w:rPr>
           <w:color w:val="2E5395"/>
         </w:rPr>
         <w:t>grupa</w:t>
       </w:r>
-      <w:proofErr w:type="spellEnd"/>
     </w:p>
     <w:p>
       <w:pPr>
@@ -2141,28 +1837,12 @@
           <w:color w:val="2E5395"/>
         </w:rPr>
       </w:pPr>
-      <w:proofErr w:type="spellStart"/>
       <w:r>
         <w:rPr>
           <w:color w:val="2E5395"/>
         </w:rPr>
-        <w:t>Otvorena</w:t>
-      </w:r>
-      <w:proofErr w:type="spellEnd"/>
-      <w:r>
-        <w:rPr>
-          <w:color w:val="2E5395"/>
-        </w:rPr>
-        <w:t xml:space="preserve"> </w:t>
-      </w:r>
-      <w:proofErr w:type="spellStart"/>
-      <w:r>
-        <w:rPr>
-          <w:color w:val="2E5395"/>
-        </w:rPr>
-        <w:t>pitanja</w:t>
-      </w:r>
-      <w:proofErr w:type="spellEnd"/>
+        <w:t>Otvorena pitanja</w:t>
+      </w:r>
     </w:p>
     <w:p/>
     <w:tbl>
@@ -2431,31 +2111,13 @@
         </w:rPr>
         <w:t xml:space="preserve"> </w:t>
       </w:r>
-      <w:proofErr w:type="spellStart"/>
       <w:r>
         <w:rPr>
           <w:sz w:val="36"/>
           <w:szCs w:val="36"/>
         </w:rPr>
-        <w:t>prihvatanja</w:t>
-      </w:r>
-      <w:proofErr w:type="spellEnd"/>
-      <w:r>
-        <w:rPr>
-          <w:sz w:val="36"/>
-          <w:szCs w:val="36"/>
-        </w:rPr>
-        <w:t xml:space="preserve"> </w:t>
-      </w:r>
-      <w:proofErr w:type="spellStart"/>
-      <w:r>
-        <w:rPr>
-          <w:sz w:val="36"/>
-          <w:szCs w:val="36"/>
-        </w:rPr>
-        <w:t>registracija</w:t>
-      </w:r>
-      <w:proofErr w:type="spellEnd"/>
+        <w:t>prihvatanja registracija</w:t>
+      </w:r>
     </w:p>
     <w:p>
       <w:pPr>
@@ -2470,31 +2132,13 @@
           <w:szCs w:val="28"/>
         </w:rPr>
       </w:pPr>
-      <w:proofErr w:type="spellStart"/>
       <w:r>
         <w:rPr>
           <w:sz w:val="28"/>
           <w:szCs w:val="28"/>
         </w:rPr>
-        <w:t>Kratak</w:t>
-      </w:r>
-      <w:proofErr w:type="spellEnd"/>
-      <w:r>
-        <w:rPr>
-          <w:sz w:val="28"/>
-          <w:szCs w:val="28"/>
-        </w:rPr>
-        <w:t xml:space="preserve"> </w:t>
-      </w:r>
-      <w:proofErr w:type="spellStart"/>
-      <w:r>
-        <w:rPr>
-          <w:sz w:val="28"/>
-          <w:szCs w:val="28"/>
-        </w:rPr>
-        <w:t>opis</w:t>
-      </w:r>
-      <w:proofErr w:type="spellEnd"/>
+        <w:t>Kratak opis</w:t>
+      </w:r>
     </w:p>
     <w:p>
       <w:pPr>
@@ -2508,87 +2152,7 @@
           <w:sz w:val="24"/>
           <w:szCs w:val="24"/>
         </w:rPr>
-        <w:t>(</w:t>
-      </w:r>
-      <w:proofErr w:type="spellStart"/>
-      <w:r>
-        <w:rPr>
-          <w:sz w:val="24"/>
-          <w:szCs w:val="24"/>
-        </w:rPr>
-        <w:t>Preuzeto</w:t>
-      </w:r>
-      <w:proofErr w:type="spellEnd"/>
-      <w:r>
-        <w:rPr>
-          <w:sz w:val="24"/>
-          <w:szCs w:val="24"/>
-        </w:rPr>
-        <w:t xml:space="preserve"> </w:t>
-      </w:r>
-      <w:proofErr w:type="spellStart"/>
-      <w:r>
-        <w:rPr>
-          <w:sz w:val="24"/>
-          <w:szCs w:val="24"/>
-        </w:rPr>
-        <w:t>iz</w:t>
-      </w:r>
-      <w:proofErr w:type="spellEnd"/>
-      <w:r>
-        <w:rPr>
-          <w:sz w:val="24"/>
-          <w:szCs w:val="24"/>
-        </w:rPr>
-        <w:t xml:space="preserve"> </w:t>
-      </w:r>
-      <w:proofErr w:type="spellStart"/>
-      <w:r>
-        <w:rPr>
-          <w:sz w:val="24"/>
-          <w:szCs w:val="24"/>
-        </w:rPr>
-        <w:t>specifikacije</w:t>
-      </w:r>
-      <w:proofErr w:type="spellEnd"/>
-      <w:r>
-        <w:rPr>
-          <w:sz w:val="24"/>
-          <w:szCs w:val="24"/>
-        </w:rPr>
-        <w:t xml:space="preserve"> </w:t>
-      </w:r>
-      <w:proofErr w:type="spellStart"/>
-      <w:r>
-        <w:rPr>
-          <w:sz w:val="24"/>
-          <w:szCs w:val="24"/>
-        </w:rPr>
-        <w:t>projektnog</w:t>
-      </w:r>
-      <w:proofErr w:type="spellEnd"/>
-      <w:r>
-        <w:rPr>
-          <w:sz w:val="24"/>
-          <w:szCs w:val="24"/>
-        </w:rPr>
-        <w:t xml:space="preserve"> </w:t>
-      </w:r>
-      <w:proofErr w:type="spellStart"/>
-      <w:r>
-        <w:rPr>
-          <w:sz w:val="24"/>
-          <w:szCs w:val="24"/>
-        </w:rPr>
-        <w:t>zadatka</w:t>
-      </w:r>
-      <w:proofErr w:type="spellEnd"/>
-      <w:r>
-        <w:rPr>
-          <w:sz w:val="24"/>
-          <w:szCs w:val="24"/>
-        </w:rPr>
-        <w:t>)</w:t>
+        <w:t>(Preuzeto iz specifikacije projektnog zadatka)</w:t>
       </w:r>
     </w:p>
     <w:p>
@@ -2634,17 +2198,8 @@
           <w:sz w:val="28"/>
           <w:szCs w:val="28"/>
         </w:rPr>
-        <w:t xml:space="preserve">Tok </w:t>
-      </w:r>
-      <w:proofErr w:type="spellStart"/>
-      <w:r>
-        <w:rPr>
-          <w:sz w:val="28"/>
-          <w:szCs w:val="28"/>
-        </w:rPr>
-        <w:t>događaja</w:t>
-      </w:r>
-      <w:proofErr w:type="spellEnd"/>
+        <w:t>Tok događaja</w:t>
+      </w:r>
     </w:p>
     <w:p>
       <w:pPr>
@@ -2686,151 +2241,21 @@
           <w:sz w:val="24"/>
           <w:szCs w:val="24"/>
         </w:rPr>
-        <w:t xml:space="preserve">u </w:t>
-      </w:r>
-      <w:proofErr w:type="spellStart"/>
+        <w:t xml:space="preserve">u gornjem desnom uglu, </w:t>
+      </w:r>
       <w:r>
         <w:rPr>
           <w:sz w:val="24"/>
           <w:szCs w:val="24"/>
         </w:rPr>
-        <w:t>gornjem</w:t>
-      </w:r>
-      <w:proofErr w:type="spellEnd"/>
+        <w:t>bira opciju</w:t>
+      </w:r>
       <w:r>
         <w:rPr>
           <w:sz w:val="24"/>
           <w:szCs w:val="24"/>
         </w:rPr>
-        <w:t xml:space="preserve"> </w:t>
-      </w:r>
-      <w:proofErr w:type="spellStart"/>
-      <w:r>
-        <w:rPr>
-          <w:sz w:val="24"/>
-          <w:szCs w:val="24"/>
-        </w:rPr>
-        <w:t>desnom</w:t>
-      </w:r>
-      <w:proofErr w:type="spellEnd"/>
-      <w:r>
-        <w:rPr>
-          <w:sz w:val="24"/>
-          <w:szCs w:val="24"/>
-        </w:rPr>
-        <w:t xml:space="preserve"> </w:t>
-      </w:r>
-      <w:proofErr w:type="spellStart"/>
-      <w:r>
-        <w:rPr>
-          <w:sz w:val="24"/>
-          <w:szCs w:val="24"/>
-        </w:rPr>
-        <w:t>uglu</w:t>
-      </w:r>
-      <w:proofErr w:type="spellEnd"/>
-      <w:r>
-        <w:rPr>
-          <w:sz w:val="24"/>
-          <w:szCs w:val="24"/>
-        </w:rPr>
-        <w:t xml:space="preserve">, </w:t>
-      </w:r>
-      <w:proofErr w:type="spellStart"/>
-      <w:r>
-        <w:rPr>
-          <w:sz w:val="24"/>
-          <w:szCs w:val="24"/>
-        </w:rPr>
-        <w:t>bira</w:t>
-      </w:r>
-      <w:proofErr w:type="spellEnd"/>
-      <w:r>
-        <w:rPr>
-          <w:sz w:val="24"/>
-          <w:szCs w:val="24"/>
-        </w:rPr>
-        <w:t xml:space="preserve"> </w:t>
-      </w:r>
-      <w:proofErr w:type="spellStart"/>
-      <w:r>
-        <w:rPr>
-          <w:sz w:val="24"/>
-          <w:szCs w:val="24"/>
-        </w:rPr>
-        <w:t>opciju</w:t>
-      </w:r>
-      <w:proofErr w:type="spellEnd"/>
-      <w:r>
-        <w:rPr>
-          <w:sz w:val="24"/>
-          <w:szCs w:val="24"/>
-        </w:rPr>
-        <w:t xml:space="preserve"> za </w:t>
-      </w:r>
-      <w:proofErr w:type="spellStart"/>
-      <w:r>
-        <w:rPr>
-          <w:sz w:val="24"/>
-          <w:szCs w:val="24"/>
-        </w:rPr>
-        <w:t>pregled</w:t>
-      </w:r>
-      <w:proofErr w:type="spellEnd"/>
-      <w:r>
-        <w:rPr>
-          <w:sz w:val="24"/>
-          <w:szCs w:val="24"/>
-        </w:rPr>
-        <w:t xml:space="preserve"> </w:t>
-      </w:r>
-      <w:proofErr w:type="spellStart"/>
-      <w:r>
-        <w:rPr>
-          <w:sz w:val="24"/>
-          <w:szCs w:val="24"/>
-        </w:rPr>
-        <w:t>pristiglih</w:t>
-      </w:r>
-      <w:proofErr w:type="spellEnd"/>
-      <w:r>
-        <w:rPr>
-          <w:sz w:val="24"/>
-          <w:szCs w:val="24"/>
-        </w:rPr>
-        <w:t xml:space="preserve"> </w:t>
-      </w:r>
-      <w:proofErr w:type="spellStart"/>
-      <w:r>
-        <w:rPr>
-          <w:sz w:val="24"/>
-          <w:szCs w:val="24"/>
-        </w:rPr>
-        <w:t>zahteva</w:t>
-      </w:r>
-      <w:proofErr w:type="spellEnd"/>
-      <w:r>
-        <w:rPr>
-          <w:sz w:val="24"/>
-          <w:szCs w:val="24"/>
-        </w:rPr>
-        <w:t xml:space="preserve"> za </w:t>
-      </w:r>
-      <w:proofErr w:type="spellStart"/>
-      <w:r>
-        <w:rPr>
-          <w:sz w:val="24"/>
-          <w:szCs w:val="24"/>
-        </w:rPr>
-        <w:t>registraciju</w:t>
-      </w:r>
-      <w:proofErr w:type="spellEnd"/>
-      <w:r>
-        <w:rPr>
-          <w:sz w:val="24"/>
-          <w:szCs w:val="24"/>
-        </w:rPr>
-        <w:t>.</w:t>
+        <w:t xml:space="preserve"> za pregled pristiglih zahteva za registraciju.</w:t>
       </w:r>
     </w:p>
     <w:p>
@@ -2845,223 +2270,20 @@
           <w:szCs w:val="24"/>
         </w:rPr>
       </w:pPr>
-      <w:proofErr w:type="spellStart"/>
       <w:r>
         <w:rPr>
           <w:sz w:val="24"/>
           <w:szCs w:val="24"/>
         </w:rPr>
-        <w:t>Klikom</w:t>
-      </w:r>
-      <w:proofErr w:type="spellEnd"/>
+        <w:t xml:space="preserve">Klikom na gorenavedeno dugme, prelazi na stranicu </w:t>
+      </w:r>
       <w:r>
         <w:rPr>
           <w:sz w:val="24"/>
           <w:szCs w:val="24"/>
         </w:rPr>
-        <w:t xml:space="preserve"> </w:t>
-      </w:r>
-      <w:proofErr w:type="spellStart"/>
-      <w:r>
-        <w:rPr>
-          <w:sz w:val="24"/>
-          <w:szCs w:val="24"/>
-        </w:rPr>
-        <w:t>na</w:t>
-      </w:r>
-      <w:proofErr w:type="spellEnd"/>
-      <w:r>
-        <w:rPr>
-          <w:sz w:val="24"/>
-          <w:szCs w:val="24"/>
-        </w:rPr>
-        <w:t xml:space="preserve"> </w:t>
-      </w:r>
-      <w:proofErr w:type="spellStart"/>
-      <w:r>
-        <w:rPr>
-          <w:sz w:val="24"/>
-          <w:szCs w:val="24"/>
-        </w:rPr>
-        <w:t>gorenavedeno</w:t>
-      </w:r>
-      <w:proofErr w:type="spellEnd"/>
-      <w:r>
-        <w:rPr>
-          <w:sz w:val="24"/>
-          <w:szCs w:val="24"/>
-        </w:rPr>
-        <w:t xml:space="preserve"> </w:t>
-      </w:r>
-      <w:proofErr w:type="spellStart"/>
-      <w:r>
-        <w:rPr>
-          <w:sz w:val="24"/>
-          <w:szCs w:val="24"/>
-        </w:rPr>
-        <w:t>dugme</w:t>
-      </w:r>
-      <w:proofErr w:type="spellEnd"/>
-      <w:r>
-        <w:rPr>
-          <w:sz w:val="24"/>
-          <w:szCs w:val="24"/>
-        </w:rPr>
-        <w:t xml:space="preserve">, </w:t>
-      </w:r>
-      <w:proofErr w:type="spellStart"/>
-      <w:r>
-        <w:rPr>
-          <w:sz w:val="24"/>
-          <w:szCs w:val="24"/>
-        </w:rPr>
-        <w:t>prelazi</w:t>
-      </w:r>
-      <w:proofErr w:type="spellEnd"/>
-      <w:r>
-        <w:rPr>
-          <w:sz w:val="24"/>
-          <w:szCs w:val="24"/>
-        </w:rPr>
-        <w:t xml:space="preserve"> </w:t>
-      </w:r>
-      <w:proofErr w:type="spellStart"/>
-      <w:r>
-        <w:rPr>
-          <w:sz w:val="24"/>
-          <w:szCs w:val="24"/>
-        </w:rPr>
-        <w:t>na</w:t>
-      </w:r>
-      <w:proofErr w:type="spellEnd"/>
-      <w:r>
-        <w:rPr>
-          <w:sz w:val="24"/>
-          <w:szCs w:val="24"/>
-        </w:rPr>
-        <w:t xml:space="preserve"> </w:t>
-      </w:r>
-      <w:proofErr w:type="spellStart"/>
-      <w:r>
-        <w:rPr>
-          <w:sz w:val="24"/>
-          <w:szCs w:val="24"/>
-        </w:rPr>
-        <w:t>stranicu</w:t>
-      </w:r>
-      <w:proofErr w:type="spellEnd"/>
-      <w:r>
-        <w:rPr>
-          <w:sz w:val="24"/>
-          <w:szCs w:val="24"/>
-        </w:rPr>
-        <w:t xml:space="preserve"> </w:t>
-      </w:r>
-      <w:proofErr w:type="spellStart"/>
-      <w:r>
-        <w:rPr>
-          <w:sz w:val="24"/>
-          <w:szCs w:val="24"/>
-        </w:rPr>
-        <w:t>koja</w:t>
-      </w:r>
-      <w:proofErr w:type="spellEnd"/>
-      <w:r>
-        <w:rPr>
-          <w:sz w:val="24"/>
-          <w:szCs w:val="24"/>
-        </w:rPr>
-        <w:t xml:space="preserve"> mu </w:t>
-      </w:r>
-      <w:proofErr w:type="spellStart"/>
-      <w:r>
-        <w:rPr>
-          <w:sz w:val="24"/>
-          <w:szCs w:val="24"/>
-        </w:rPr>
-        <w:t>daje</w:t>
-      </w:r>
-      <w:proofErr w:type="spellEnd"/>
-      <w:r>
-        <w:rPr>
-          <w:sz w:val="24"/>
-          <w:szCs w:val="24"/>
-        </w:rPr>
-        <w:t xml:space="preserve"> </w:t>
-      </w:r>
-      <w:proofErr w:type="spellStart"/>
-      <w:r>
-        <w:rPr>
-          <w:sz w:val="24"/>
-          <w:szCs w:val="24"/>
-        </w:rPr>
-        <w:t>pregled</w:t>
-      </w:r>
-      <w:proofErr w:type="spellEnd"/>
-      <w:r>
-        <w:rPr>
-          <w:sz w:val="24"/>
-          <w:szCs w:val="24"/>
-        </w:rPr>
-        <w:t xml:space="preserve"> </w:t>
-      </w:r>
-      <w:proofErr w:type="spellStart"/>
-      <w:r>
-        <w:rPr>
-          <w:sz w:val="24"/>
-          <w:szCs w:val="24"/>
-        </w:rPr>
-        <w:t>svih</w:t>
-      </w:r>
-      <w:proofErr w:type="spellEnd"/>
-      <w:r>
-        <w:rPr>
-          <w:sz w:val="24"/>
-          <w:szCs w:val="24"/>
-        </w:rPr>
-        <w:t xml:space="preserve"> </w:t>
-      </w:r>
-      <w:proofErr w:type="spellStart"/>
-      <w:r>
-        <w:rPr>
-          <w:sz w:val="24"/>
-          <w:szCs w:val="24"/>
-        </w:rPr>
-        <w:t>prispelih</w:t>
-      </w:r>
-      <w:proofErr w:type="spellEnd"/>
-      <w:r>
-        <w:rPr>
-          <w:sz w:val="24"/>
-          <w:szCs w:val="24"/>
-        </w:rPr>
-        <w:t xml:space="preserve"> </w:t>
-      </w:r>
-      <w:proofErr w:type="spellStart"/>
-      <w:r>
-        <w:rPr>
-          <w:sz w:val="24"/>
-          <w:szCs w:val="24"/>
-        </w:rPr>
-        <w:t>zahteva</w:t>
-      </w:r>
-      <w:proofErr w:type="spellEnd"/>
-      <w:r>
-        <w:rPr>
-          <w:sz w:val="24"/>
-          <w:szCs w:val="24"/>
-        </w:rPr>
-        <w:t xml:space="preserve"> za </w:t>
-      </w:r>
-      <w:proofErr w:type="spellStart"/>
-      <w:r>
-        <w:rPr>
-          <w:sz w:val="24"/>
-          <w:szCs w:val="24"/>
-        </w:rPr>
-        <w:t>registraciju</w:t>
-      </w:r>
-      <w:proofErr w:type="spellEnd"/>
+        <w:t>koja mu daje pregled svih prispelih zahteva za registraciju</w:t>
+      </w:r>
       <w:r>
         <w:rPr>
           <w:sz w:val="24"/>
@@ -3088,119 +2310,7 @@
           <w:szCs w:val="24"/>
         </w:rPr>
         <w:lastRenderedPageBreak/>
-        <w:t xml:space="preserve">U </w:t>
-      </w:r>
-      <w:proofErr w:type="spellStart"/>
-      <w:r>
-        <w:rPr>
-          <w:sz w:val="24"/>
-          <w:szCs w:val="24"/>
-        </w:rPr>
-        <w:t>slučaju</w:t>
-      </w:r>
-      <w:proofErr w:type="spellEnd"/>
-      <w:r>
-        <w:rPr>
-          <w:sz w:val="24"/>
-          <w:szCs w:val="24"/>
-        </w:rPr>
-        <w:t xml:space="preserve"> da je </w:t>
-      </w:r>
-      <w:proofErr w:type="spellStart"/>
-      <w:r>
-        <w:rPr>
-          <w:sz w:val="24"/>
-          <w:szCs w:val="24"/>
-        </w:rPr>
-        <w:t>sve</w:t>
-      </w:r>
-      <w:proofErr w:type="spellEnd"/>
-      <w:r>
-        <w:rPr>
-          <w:sz w:val="24"/>
-          <w:szCs w:val="24"/>
-        </w:rPr>
-        <w:t xml:space="preserve"> </w:t>
-      </w:r>
-      <w:proofErr w:type="spellStart"/>
-      <w:r>
-        <w:rPr>
-          <w:sz w:val="24"/>
-          <w:szCs w:val="24"/>
-        </w:rPr>
-        <w:t>uredu</w:t>
-      </w:r>
-      <w:proofErr w:type="spellEnd"/>
-      <w:r>
-        <w:rPr>
-          <w:sz w:val="24"/>
-          <w:szCs w:val="24"/>
-        </w:rPr>
-        <w:t xml:space="preserve"> administrator </w:t>
-      </w:r>
-      <w:proofErr w:type="spellStart"/>
-      <w:r>
-        <w:rPr>
-          <w:sz w:val="24"/>
-          <w:szCs w:val="24"/>
-        </w:rPr>
-        <w:t>prihvata</w:t>
-      </w:r>
-      <w:proofErr w:type="spellEnd"/>
-      <w:r>
-        <w:rPr>
-          <w:sz w:val="24"/>
-          <w:szCs w:val="24"/>
-        </w:rPr>
-        <w:t xml:space="preserve"> </w:t>
-      </w:r>
-      <w:proofErr w:type="spellStart"/>
-      <w:r>
-        <w:rPr>
-          <w:sz w:val="24"/>
-          <w:szCs w:val="24"/>
-        </w:rPr>
-        <w:t>zahtev</w:t>
-      </w:r>
-      <w:proofErr w:type="spellEnd"/>
-      <w:r>
-        <w:rPr>
-          <w:sz w:val="24"/>
-          <w:szCs w:val="24"/>
-        </w:rPr>
-        <w:t xml:space="preserve"> za </w:t>
-      </w:r>
-      <w:proofErr w:type="spellStart"/>
-      <w:r>
-        <w:rPr>
-          <w:sz w:val="24"/>
-          <w:szCs w:val="24"/>
-        </w:rPr>
-        <w:t>registraciju</w:t>
-      </w:r>
-      <w:proofErr w:type="spellEnd"/>
-      <w:r>
-        <w:rPr>
-          <w:sz w:val="24"/>
-          <w:szCs w:val="24"/>
-        </w:rPr>
-        <w:t xml:space="preserve"> </w:t>
-      </w:r>
-      <w:proofErr w:type="spellStart"/>
-      <w:r>
-        <w:rPr>
-          <w:sz w:val="24"/>
-          <w:szCs w:val="24"/>
-        </w:rPr>
-        <w:t>korisnika</w:t>
-      </w:r>
-      <w:proofErr w:type="spellEnd"/>
-      <w:r>
-        <w:rPr>
-          <w:sz w:val="24"/>
-          <w:szCs w:val="24"/>
-        </w:rPr>
-        <w:t>.</w:t>
+        <w:t>U slučaju da je sve uredu administrator prihvata zahtev za registraciju korisnika.</w:t>
       </w:r>
     </w:p>
     <w:p>
@@ -3215,225 +2325,59 @@
           <w:szCs w:val="24"/>
         </w:rPr>
       </w:pPr>
-      <w:proofErr w:type="spellStart"/>
       <w:r>
         <w:rPr>
           <w:sz w:val="24"/>
           <w:szCs w:val="24"/>
         </w:rPr>
-        <w:t>Korisnik</w:t>
-      </w:r>
-      <w:proofErr w:type="spellEnd"/>
-      <w:r>
+        <w:t>Korisnik u svakom slučaju dobija e-mail obaveštenja o poslatom zahtevu.</w:t>
+      </w:r>
+    </w:p>
+    <w:p>
+      <w:pPr>
+        <w:pStyle w:val="ListParagraph"/>
+        <w:numPr>
+          <w:ilvl w:val="0"/>
+          <w:numId w:val="9"/>
+        </w:numPr>
         <w:rPr>
           <w:sz w:val="24"/>
           <w:szCs w:val="24"/>
         </w:rPr>
-        <w:t xml:space="preserve"> u </w:t>
-      </w:r>
-      <w:proofErr w:type="spellStart"/>
+      </w:pPr>
       <w:r>
         <w:rPr>
           <w:sz w:val="24"/>
           <w:szCs w:val="24"/>
         </w:rPr>
-        <w:t>svakom</w:t>
-      </w:r>
-      <w:proofErr w:type="spellEnd"/>
+        <w:t xml:space="preserve">U bazi se </w:t>
+      </w:r>
       <w:r>
         <w:rPr>
           <w:sz w:val="24"/>
           <w:szCs w:val="24"/>
-        </w:rPr>
-        <w:t xml:space="preserve"> </w:t>
-      </w:r>
-      <w:proofErr w:type="spellStart"/>
-      <w:r>
+          <w:lang w:val="sr-Latn-RS"/>
+        </w:rPr>
+        <w:t>čuvaju informacije o odbijanju i prihvatanju registracija.</w:t>
+      </w:r>
+      <w:bookmarkStart w:id="2" w:name="_GoBack"/>
+      <w:bookmarkEnd w:id="2"/>
+    </w:p>
+    <w:p>
+      <w:pPr>
+        <w:ind w:left="576"/>
         <w:rPr>
           <w:sz w:val="24"/>
           <w:szCs w:val="24"/>
         </w:rPr>
-        <w:t>slučaju</w:t>
-      </w:r>
-      <w:proofErr w:type="spellEnd"/>
+      </w:pPr>
       <w:r>
         <w:rPr>
           <w:sz w:val="24"/>
           <w:szCs w:val="24"/>
         </w:rPr>
-        <w:t xml:space="preserve"> </w:t>
-      </w:r>
-      <w:proofErr w:type="spellStart"/>
-      <w:r>
-        <w:rPr>
-          <w:sz w:val="24"/>
-          <w:szCs w:val="24"/>
-        </w:rPr>
-        <w:t>dobija</w:t>
-      </w:r>
-      <w:proofErr w:type="spellEnd"/>
-      <w:r>
-        <w:rPr>
-          <w:sz w:val="24"/>
-          <w:szCs w:val="24"/>
-        </w:rPr>
-        <w:t xml:space="preserve"> e-mail </w:t>
-      </w:r>
-      <w:proofErr w:type="spellStart"/>
-      <w:r>
-        <w:rPr>
-          <w:sz w:val="24"/>
-          <w:szCs w:val="24"/>
-        </w:rPr>
-        <w:t>obaveštenja</w:t>
-      </w:r>
-      <w:proofErr w:type="spellEnd"/>
-      <w:r>
-        <w:rPr>
-          <w:sz w:val="24"/>
-          <w:szCs w:val="24"/>
-        </w:rPr>
-        <w:t xml:space="preserve"> o </w:t>
-      </w:r>
-      <w:proofErr w:type="spellStart"/>
-      <w:r>
-        <w:rPr>
-          <w:sz w:val="24"/>
-          <w:szCs w:val="24"/>
-        </w:rPr>
-        <w:t>poslatom</w:t>
-      </w:r>
-      <w:proofErr w:type="spellEnd"/>
-      <w:r>
-        <w:rPr>
-          <w:sz w:val="24"/>
-          <w:szCs w:val="24"/>
-        </w:rPr>
-        <w:t xml:space="preserve"> </w:t>
-      </w:r>
-      <w:proofErr w:type="spellStart"/>
-      <w:r>
-        <w:rPr>
-          <w:sz w:val="24"/>
-          <w:szCs w:val="24"/>
-        </w:rPr>
-        <w:t>zahtevu</w:t>
-      </w:r>
-      <w:proofErr w:type="spellEnd"/>
-      <w:r>
-        <w:rPr>
-          <w:sz w:val="24"/>
-          <w:szCs w:val="24"/>
-        </w:rPr>
-        <w:t>.</w:t>
-      </w:r>
-      <w:bookmarkStart w:id="2" w:name="_GoBack"/>
-      <w:bookmarkEnd w:id="2"/>
-    </w:p>
-    <w:p>
-      <w:pPr>
-        <w:ind w:left="576"/>
-        <w:rPr>
-          <w:sz w:val="24"/>
-          <w:szCs w:val="24"/>
-        </w:rPr>
-      </w:pPr>
-      <w:r>
-        <w:rPr>
-          <w:sz w:val="24"/>
-          <w:szCs w:val="24"/>
-        </w:rPr>
-        <w:t xml:space="preserve">3.1.U </w:t>
-      </w:r>
-      <w:proofErr w:type="spellStart"/>
-      <w:r>
-        <w:rPr>
-          <w:sz w:val="24"/>
-          <w:szCs w:val="24"/>
-        </w:rPr>
-        <w:t>slučaju</w:t>
-      </w:r>
-      <w:proofErr w:type="spellEnd"/>
-      <w:r>
-        <w:rPr>
-          <w:sz w:val="24"/>
-          <w:szCs w:val="24"/>
-        </w:rPr>
-        <w:t xml:space="preserve"> da se </w:t>
-      </w:r>
-      <w:proofErr w:type="spellStart"/>
-      <w:r>
-        <w:rPr>
-          <w:sz w:val="24"/>
-          <w:szCs w:val="24"/>
-        </w:rPr>
-        <w:t>uslovi</w:t>
-      </w:r>
-      <w:proofErr w:type="spellEnd"/>
-      <w:r>
-        <w:rPr>
-          <w:sz w:val="24"/>
-          <w:szCs w:val="24"/>
-        </w:rPr>
-        <w:t xml:space="preserve"> ne </w:t>
-      </w:r>
-      <w:proofErr w:type="spellStart"/>
-      <w:r>
-        <w:rPr>
-          <w:sz w:val="24"/>
-          <w:szCs w:val="24"/>
-        </w:rPr>
-        <w:t>poklapaju</w:t>
-      </w:r>
-      <w:proofErr w:type="spellEnd"/>
-      <w:r>
-        <w:rPr>
-          <w:sz w:val="24"/>
-          <w:szCs w:val="24"/>
-        </w:rPr>
-        <w:t xml:space="preserve"> </w:t>
-      </w:r>
-      <w:proofErr w:type="spellStart"/>
-      <w:r>
-        <w:rPr>
-          <w:sz w:val="24"/>
-          <w:szCs w:val="24"/>
-        </w:rPr>
-        <w:t>odbija</w:t>
-      </w:r>
-      <w:proofErr w:type="spellEnd"/>
-      <w:r>
-        <w:rPr>
-          <w:sz w:val="24"/>
-          <w:szCs w:val="24"/>
-        </w:rPr>
-        <w:t xml:space="preserve"> </w:t>
-      </w:r>
-      <w:proofErr w:type="spellStart"/>
-      <w:r>
-        <w:rPr>
-          <w:sz w:val="24"/>
-          <w:szCs w:val="24"/>
-        </w:rPr>
-        <w:t>zahtev</w:t>
-      </w:r>
-      <w:proofErr w:type="spellEnd"/>
-      <w:r>
-        <w:rPr>
-          <w:sz w:val="24"/>
-          <w:szCs w:val="24"/>
-        </w:rPr>
-        <w:t xml:space="preserve"> za </w:t>
-      </w:r>
-      <w:proofErr w:type="spellStart"/>
-      <w:r>
-        <w:rPr>
-          <w:sz w:val="24"/>
-          <w:szCs w:val="24"/>
-        </w:rPr>
-        <w:t>registraciju</w:t>
-      </w:r>
-      <w:proofErr w:type="spellEnd"/>
+        <w:t>3.1.U slučaju da se uslovi ne poklapaju odbija zahtev za registraciju</w:t>
+      </w:r>
     </w:p>
     <w:p>
       <w:pPr>
@@ -3444,29 +2388,17 @@
         </w:numPr>
         <w:ind w:left="576"/>
       </w:pPr>
-      <w:proofErr w:type="spellStart"/>
-      <w:r>
-        <w:t>Posebni</w:t>
-      </w:r>
-      <w:proofErr w:type="spellEnd"/>
-      <w:r>
-        <w:t xml:space="preserve"> </w:t>
-      </w:r>
-      <w:proofErr w:type="spellStart"/>
-      <w:r>
-        <w:t>zahtevi</w:t>
-      </w:r>
-      <w:proofErr w:type="spellEnd"/>
+      <w:r>
+        <w:t>Posebni zahtevi</w:t>
+      </w:r>
     </w:p>
     <w:p>
       <w:pPr>
         <w:ind w:left="576"/>
       </w:pPr>
-      <w:proofErr w:type="spellStart"/>
       <w:r>
         <w:t>Nema</w:t>
       </w:r>
-      <w:proofErr w:type="spellEnd"/>
       <w:r>
         <w:t>.</w:t>
       </w:r>
@@ -3480,50 +2412,16 @@
         </w:numPr>
         <w:ind w:left="576"/>
       </w:pPr>
-      <w:proofErr w:type="spellStart"/>
       <w:r>
         <w:t>Preduslovi</w:t>
       </w:r>
-      <w:proofErr w:type="spellEnd"/>
     </w:p>
     <w:p>
       <w:pPr>
         <w:ind w:left="576"/>
       </w:pPr>
       <w:r>
-        <w:t xml:space="preserve">U </w:t>
-      </w:r>
-      <w:proofErr w:type="spellStart"/>
-      <w:r>
-        <w:t>bazi</w:t>
-      </w:r>
-      <w:proofErr w:type="spellEnd"/>
-      <w:r>
-        <w:t xml:space="preserve"> </w:t>
-      </w:r>
-      <w:proofErr w:type="spellStart"/>
-      <w:r>
-        <w:t>postoji</w:t>
-      </w:r>
-      <w:proofErr w:type="spellEnd"/>
-      <w:r>
-        <w:t xml:space="preserve"> </w:t>
-      </w:r>
-      <w:proofErr w:type="spellStart"/>
-      <w:r>
-        <w:t>nalog</w:t>
-      </w:r>
-      <w:proofErr w:type="spellEnd"/>
-      <w:r>
-        <w:t xml:space="preserve"> </w:t>
-      </w:r>
-      <w:proofErr w:type="spellStart"/>
-      <w:r>
-        <w:t>administratora</w:t>
-      </w:r>
-      <w:proofErr w:type="spellEnd"/>
-      <w:r>
-        <w:t>.</w:t>
+        <w:t>U bazi postoji nalog administratora.</w:t>
       </w:r>
     </w:p>
     <w:p>
@@ -3535,11 +2433,9 @@
         </w:numPr>
         <w:ind w:left="576"/>
       </w:pPr>
-      <w:proofErr w:type="spellStart"/>
       <w:r>
         <w:t>Posledice</w:t>
       </w:r>
-      <w:proofErr w:type="spellEnd"/>
     </w:p>
     <w:p>
       <w:pPr>
@@ -3552,63 +2448,7 @@
         </w:rPr>
       </w:pPr>
       <w:r>
-        <w:t xml:space="preserve">U </w:t>
-      </w:r>
-      <w:proofErr w:type="spellStart"/>
-      <w:r>
-        <w:t>bazi</w:t>
-      </w:r>
-      <w:proofErr w:type="spellEnd"/>
-      <w:r>
-        <w:t xml:space="preserve"> se </w:t>
-      </w:r>
-      <w:proofErr w:type="spellStart"/>
-      <w:r>
-        <w:t>pojavljuju</w:t>
-      </w:r>
-      <w:proofErr w:type="spellEnd"/>
-      <w:r>
-        <w:t xml:space="preserve"> </w:t>
-      </w:r>
-      <w:proofErr w:type="spellStart"/>
-      <w:r>
-        <w:t>novi</w:t>
-      </w:r>
-      <w:proofErr w:type="spellEnd"/>
-      <w:r>
-        <w:t xml:space="preserve"> </w:t>
-      </w:r>
-      <w:proofErr w:type="spellStart"/>
-      <w:r>
-        <w:t>korisnici</w:t>
-      </w:r>
-      <w:proofErr w:type="spellEnd"/>
-      <w:r>
-        <w:t xml:space="preserve"> </w:t>
-      </w:r>
-      <w:proofErr w:type="spellStart"/>
-      <w:r>
-        <w:t>ili</w:t>
-      </w:r>
-      <w:proofErr w:type="spellEnd"/>
-      <w:r>
-        <w:t xml:space="preserve"> </w:t>
-      </w:r>
-      <w:proofErr w:type="spellStart"/>
-      <w:r>
-        <w:t>ostaje</w:t>
-      </w:r>
-      <w:proofErr w:type="spellEnd"/>
-      <w:r>
-        <w:t xml:space="preserve"> </w:t>
-      </w:r>
-      <w:proofErr w:type="spellStart"/>
-      <w:r>
-        <w:t>nepromenjena</w:t>
-      </w:r>
-      <w:proofErr w:type="spellEnd"/>
-      <w:r>
-        <w:t>.</w:t>
+        <w:t>U bazi se pojavljuju novi korisnici ili ostaje nepromenjena.</w:t>
       </w:r>
     </w:p>
     <w:sectPr>
@@ -6306,7 +5146,7 @@
 </file>
 
 <file path=customXml/itemProps1.xml><?xml version="1.0" encoding="utf-8"?>
-<ds:datastoreItem xmlns:ds="http://schemas.openxmlformats.org/officeDocument/2006/customXml" ds:itemID="{EAD19F70-19A7-4102-8D4C-A54E03517F9B}">
+<ds:datastoreItem xmlns:ds="http://schemas.openxmlformats.org/officeDocument/2006/customXml" ds:itemID="{87837616-778B-4ED6-B93D-55364C57CD13}">
   <ds:schemaRefs>
     <ds:schemaRef ds:uri="http://schemas.openxmlformats.org/officeDocument/2006/bibliography"/>
   </ds:schemaRefs>

</xml_diff>